<commit_message>
linked list reversal complete
</commit_message>
<xml_diff>
--- a/12.LinkedList/71 - Inplace reversal.docx
+++ b/12.LinkedList/71 - Inplace reversal.docx
@@ -25,6 +25,9 @@
         </w:rPr>
       </w:pPr>
       <w:r>
+        <w:rPr>
+          <w:noProof/>
+        </w:rPr>
         <w:drawing>
           <wp:inline distT="0" distB="0" distL="0" distR="0" wp14:anchorId="08857259" wp14:editId="461A6978">
             <wp:extent cx="5731510" cy="2813050"/>
@@ -41,7 +44,7 @@
                     <pic:cNvPicPr/>
                   </pic:nvPicPr>
                   <pic:blipFill>
-                    <a:blip r:embed="rId4"/>
+                    <a:blip r:embed="rId7"/>
                     <a:stretch>
                       <a:fillRect/>
                     </a:stretch>
@@ -112,7 +115,141 @@
           <w:b/>
           <w:bCs/>
         </w:rPr>
-        <w:t xml:space="preserve">-&gt;check the current and the next node </w:t>
+        <w:t>-&gt;check the current and the next node are !=null</w:t>
+      </w:r>
+    </w:p>
+    <w:p>
+      <w:pPr>
+        <w:rPr>
+          <w:b/>
+          <w:bCs/>
+        </w:rPr>
+      </w:pPr>
+      <w:r>
+        <w:rPr>
+          <w:b/>
+          <w:bCs/>
+        </w:rPr>
+        <w:t>-&gt;if both values are same move the next -&gt; next.next</w:t>
+      </w:r>
+    </w:p>
+    <w:p>
+      <w:pPr>
+        <w:rPr>
+          <w:b/>
+          <w:bCs/>
+        </w:rPr>
+      </w:pPr>
+      <w:r>
+        <w:rPr>
+          <w:b/>
+          <w:bCs/>
+        </w:rPr>
+        <w:t>-&gt;else move .next only</w:t>
+      </w:r>
+    </w:p>
+    <w:p>
+      <w:pPr>
+        <w:rPr>
+          <w:b/>
+          <w:bCs/>
+        </w:rPr>
+      </w:pPr>
+      <w:r>
+        <w:rPr>
+          <w:b/>
+          <w:bCs/>
+        </w:rPr>
+        <w:t>CODE:</w:t>
+      </w:r>
+    </w:p>
+    <w:p>
+      <w:r>
+        <w:t>class Solution {</w:t>
+      </w:r>
+    </w:p>
+    <w:p>
+      <w:r>
+        <w:t>    public ListNode deleteDuplicates(ListNode head) {</w:t>
+      </w:r>
+    </w:p>
+    <w:p>
+      <w:r>
+        <w:t>        ListNode dummy = head;</w:t>
+      </w:r>
+    </w:p>
+    <w:p>
+      <w:r>
+        <w:t>        while(dummy!=null &amp;&amp; dummy.next !=null)</w:t>
+      </w:r>
+    </w:p>
+    <w:p>
+      <w:r>
+        <w:t>        {</w:t>
+      </w:r>
+    </w:p>
+    <w:p>
+      <w:r>
+        <w:t>            if(dummy.val==dummy.next.val)</w:t>
+      </w:r>
+    </w:p>
+    <w:p>
+      <w:r>
+        <w:t>                dummy.next = dummy.next.next;</w:t>
+      </w:r>
+    </w:p>
+    <w:p>
+      <w:r>
+        <w:t>            else</w:t>
+      </w:r>
+    </w:p>
+    <w:p>
+      <w:r>
+        <w:t>                dummy= dummy.next;</w:t>
+      </w:r>
+    </w:p>
+    <w:p>
+      <w:r>
+        <w:t>        }</w:t>
+      </w:r>
+    </w:p>
+    <w:p>
+      <w:r>
+        <w:t>        return head;</w:t>
+      </w:r>
+      <w:r>
+        <w:t>}}</w:t>
+      </w:r>
+    </w:p>
+    <w:p>
+      <w:pPr>
+        <w:rPr>
+          <w:b/>
+          <w:bCs/>
+        </w:rPr>
+      </w:pPr>
+      <w:r>
+        <w:rPr>
+          <w:b/>
+          <w:bCs/>
+        </w:rPr>
+        <w:lastRenderedPageBreak/>
+        <w:t>LC#82 REMOVE FROM SORTED LIST II</w:t>
+      </w:r>
+    </w:p>
+    <w:p>
+      <w:pPr>
+        <w:rPr>
+          <w:b/>
+          <w:bCs/>
+        </w:rPr>
+      </w:pPr>
+      <w:r>
+        <w:rPr>
+          <w:b/>
+          <w:bCs/>
+        </w:rPr>
+        <w:t>APP: TC:O(N) SC</w:t>
       </w:r>
       <w:proofErr w:type="gramStart"/>
       <w:r>
@@ -120,7 +257,7 @@
           <w:b/>
           <w:bCs/>
         </w:rPr>
-        <w:t>are !</w:t>
+        <w:t>:O(</w:t>
       </w:r>
       <w:proofErr w:type="gramEnd"/>
       <w:r>
@@ -128,223 +265,337 @@
           <w:b/>
           <w:bCs/>
         </w:rPr>
-        <w:t>=null</w:t>
-      </w:r>
-    </w:p>
-    <w:p>
-      <w:pPr>
-        <w:rPr>
-          <w:b/>
-          <w:bCs/>
-        </w:rPr>
-      </w:pPr>
-      <w:r>
-        <w:rPr>
-          <w:b/>
-          <w:bCs/>
-        </w:rPr>
-        <w:t xml:space="preserve">-&gt;if both values are same move the next -&gt; </w:t>
+        <w:t>1)</w:t>
+      </w:r>
+    </w:p>
+    <w:p>
+      <w:pPr>
+        <w:rPr>
+          <w:b/>
+          <w:bCs/>
+        </w:rPr>
+      </w:pPr>
+      <w:r>
+        <w:rPr>
+          <w:b/>
+          <w:bCs/>
+        </w:rPr>
+        <w:t xml:space="preserve">-&gt;get a copy </w:t>
+      </w:r>
+      <w:proofErr w:type="gramStart"/>
+      <w:r>
+        <w:rPr>
+          <w:b/>
+          <w:bCs/>
+        </w:rPr>
+        <w:t>and  proceed</w:t>
+      </w:r>
+      <w:proofErr w:type="gramEnd"/>
+    </w:p>
+    <w:p>
+      <w:pPr>
+        <w:rPr>
+          <w:b/>
+          <w:bCs/>
+        </w:rPr>
+      </w:pPr>
+      <w:r>
+        <w:rPr>
+          <w:b/>
+          <w:bCs/>
+        </w:rPr>
+        <w:t xml:space="preserve">-&gt;use two loops </w:t>
+      </w:r>
+      <w:r>
+        <w:rPr>
+          <w:b/>
+          <w:bCs/>
+        </w:rPr>
+        <w:t>one for pointer change and other for dup check</w:t>
+      </w:r>
+    </w:p>
+    <w:p>
+      <w:pPr>
+        <w:rPr>
+          <w:b/>
+          <w:bCs/>
+        </w:rPr>
+      </w:pPr>
+      <w:r>
+        <w:rPr>
+          <w:b/>
+          <w:bCs/>
+        </w:rPr>
+        <w:t>-&gt;update dup accordingly and pointer</w:t>
+      </w:r>
+    </w:p>
+    <w:p>
+      <w:pPr>
+        <w:rPr>
+          <w:b/>
+          <w:bCs/>
+        </w:rPr>
+      </w:pPr>
+    </w:p>
+    <w:p>
+      <w:r>
+        <w:t>class Solution {</w:t>
+      </w:r>
+    </w:p>
+    <w:p>
+      <w:r>
+        <w:t xml:space="preserve">    public </w:t>
+      </w:r>
+      <w:proofErr w:type="spellStart"/>
+      <w:r>
+        <w:t>ListNode</w:t>
+      </w:r>
+      <w:proofErr w:type="spellEnd"/>
+      <w:r>
+        <w:t xml:space="preserve"> </w:t>
       </w:r>
       <w:proofErr w:type="spellStart"/>
       <w:proofErr w:type="gramStart"/>
       <w:r>
-        <w:rPr>
-          <w:b/>
-          <w:bCs/>
-        </w:rPr>
-        <w:t>next.next</w:t>
+        <w:t>deleteDuplicates</w:t>
+      </w:r>
+      <w:proofErr w:type="spellEnd"/>
+      <w:r>
+        <w:t>(</w:t>
+      </w:r>
+      <w:proofErr w:type="spellStart"/>
+      <w:proofErr w:type="gramEnd"/>
+      <w:r>
+        <w:t>ListNode</w:t>
+      </w:r>
+      <w:proofErr w:type="spellEnd"/>
+      <w:r>
+        <w:t xml:space="preserve"> head) {</w:t>
+      </w:r>
+    </w:p>
+    <w:p>
+      <w:r>
+        <w:t xml:space="preserve">        </w:t>
+      </w:r>
+      <w:proofErr w:type="spellStart"/>
+      <w:r>
+        <w:t>ListNode</w:t>
+      </w:r>
+      <w:proofErr w:type="spellEnd"/>
+      <w:r>
+        <w:t xml:space="preserve"> dummy = new </w:t>
+      </w:r>
+      <w:proofErr w:type="spellStart"/>
+      <w:proofErr w:type="gramStart"/>
+      <w:r>
+        <w:t>ListNode</w:t>
+      </w:r>
+      <w:proofErr w:type="spellEnd"/>
+      <w:r>
+        <w:t>(</w:t>
+      </w:r>
+      <w:proofErr w:type="gramEnd"/>
+      <w:r>
+        <w:t>0);</w:t>
+      </w:r>
+    </w:p>
+    <w:p>
+      <w:r>
+        <w:t xml:space="preserve">        </w:t>
+      </w:r>
+      <w:proofErr w:type="spellStart"/>
+      <w:proofErr w:type="gramStart"/>
+      <w:r>
+        <w:t>dummy.next</w:t>
       </w:r>
       <w:proofErr w:type="spellEnd"/>
       <w:proofErr w:type="gramEnd"/>
-    </w:p>
-    <w:p>
-      <w:pPr>
-        <w:rPr>
-          <w:b/>
-          <w:bCs/>
-        </w:rPr>
-      </w:pPr>
-      <w:r>
-        <w:rPr>
-          <w:b/>
-          <w:bCs/>
-        </w:rPr>
-        <w:t xml:space="preserve">-&gt;else </w:t>
+      <w:r>
+        <w:t xml:space="preserve"> = head;</w:t>
+      </w:r>
+    </w:p>
+    <w:p>
+      <w:r>
+        <w:t xml:space="preserve">        </w:t>
+      </w:r>
+      <w:proofErr w:type="spellStart"/>
+      <w:r>
+        <w:t>ListNode</w:t>
+      </w:r>
+      <w:proofErr w:type="spellEnd"/>
+      <w:r>
+        <w:t xml:space="preserve"> </w:t>
+      </w:r>
+      <w:proofErr w:type="spellStart"/>
+      <w:r>
+        <w:t>prev</w:t>
+      </w:r>
+      <w:proofErr w:type="spellEnd"/>
+      <w:r>
+        <w:t xml:space="preserve"> = dummy;</w:t>
+      </w:r>
+    </w:p>
+    <w:p>
+      <w:r>
+        <w:t>        while(</w:t>
       </w:r>
       <w:proofErr w:type="gramStart"/>
       <w:r>
-        <w:rPr>
-          <w:b/>
-          <w:bCs/>
-        </w:rPr>
-        <w:t>move .next</w:t>
+        <w:t>head!=</w:t>
       </w:r>
       <w:proofErr w:type="gramEnd"/>
       <w:r>
-        <w:rPr>
-          <w:b/>
-          <w:bCs/>
-        </w:rPr>
-        <w:t xml:space="preserve"> only</w:t>
-      </w:r>
-    </w:p>
-    <w:p>
-      <w:pPr>
-        <w:rPr>
-          <w:b/>
-          <w:bCs/>
-        </w:rPr>
-      </w:pPr>
-      <w:r>
-        <w:rPr>
-          <w:b/>
-          <w:bCs/>
-        </w:rPr>
-        <w:t>CODE:</w:t>
-      </w:r>
-    </w:p>
-    <w:p>
-      <w:r>
-        <w:t>class Solution {</w:t>
-      </w:r>
-    </w:p>
-    <w:p>
-      <w:r>
-        <w:t xml:space="preserve">    public </w:t>
+        <w:t>null)</w:t>
+      </w:r>
+    </w:p>
+    <w:p>
+      <w:r>
+        <w:t>        {</w:t>
+      </w:r>
+    </w:p>
+    <w:p>
+      <w:r>
+        <w:t xml:space="preserve">            </w:t>
       </w:r>
       <w:proofErr w:type="spellStart"/>
       <w:r>
-        <w:t>ListNode</w:t>
+        <w:t>boolean</w:t>
       </w:r>
       <w:proofErr w:type="spellEnd"/>
       <w:r>
-        <w:t xml:space="preserve"> </w:t>
+        <w:t xml:space="preserve"> dup = false;</w:t>
+      </w:r>
+    </w:p>
+    <w:p>
+      <w:r>
+        <w:t xml:space="preserve">            </w:t>
+      </w:r>
+      <w:proofErr w:type="gramStart"/>
+      <w:r>
+        <w:t>while(</w:t>
+      </w:r>
+      <w:proofErr w:type="spellStart"/>
+      <w:r>
+        <w:t>head.next</w:t>
+      </w:r>
+      <w:proofErr w:type="spellEnd"/>
+      <w:proofErr w:type="gramEnd"/>
+      <w:r>
+        <w:t xml:space="preserve">!=null &amp;&amp; </w:t>
+      </w:r>
+      <w:proofErr w:type="spellStart"/>
+      <w:r>
+        <w:t>head.val</w:t>
+      </w:r>
+      <w:proofErr w:type="spellEnd"/>
+      <w:r>
+        <w:t>==</w:t>
+      </w:r>
+      <w:proofErr w:type="spellStart"/>
+      <w:r>
+        <w:t>head.next.val</w:t>
+      </w:r>
+      <w:proofErr w:type="spellEnd"/>
+      <w:r>
+        <w:t>)</w:t>
+      </w:r>
+    </w:p>
+    <w:p>
+      <w:r>
+        <w:t>            {</w:t>
+      </w:r>
+    </w:p>
+    <w:p>
+      <w:r>
+        <w:t>                dup = true;</w:t>
+      </w:r>
+    </w:p>
+    <w:p>
+      <w:r>
+        <w:t xml:space="preserve">                head = </w:t>
       </w:r>
       <w:proofErr w:type="spellStart"/>
       <w:proofErr w:type="gramStart"/>
       <w:r>
-        <w:t>deleteDuplicates</w:t>
+        <w:t>head.next</w:t>
       </w:r>
       <w:proofErr w:type="spellEnd"/>
-      <w:r>
-        <w:t>(</w:t>
-      </w:r>
-      <w:proofErr w:type="spellStart"/>
       <w:proofErr w:type="gramEnd"/>
       <w:r>
-        <w:t>ListNode</w:t>
-      </w:r>
-      <w:proofErr w:type="spellEnd"/>
-      <w:r>
-        <w:t xml:space="preserve"> head) {</w:t>
-      </w:r>
-    </w:p>
-    <w:p>
-      <w:r>
-        <w:t xml:space="preserve">        </w:t>
-      </w:r>
-      <w:proofErr w:type="spellStart"/>
-      <w:r>
-        <w:t>ListNode</w:t>
-      </w:r>
-      <w:proofErr w:type="spellEnd"/>
-      <w:r>
-        <w:t xml:space="preserve"> dummy = head;</w:t>
-      </w:r>
-    </w:p>
-    <w:p>
-      <w:r>
-        <w:t xml:space="preserve">        </w:t>
-      </w:r>
-      <w:proofErr w:type="gramStart"/>
-      <w:r>
-        <w:t>while(dummy!=</w:t>
-      </w:r>
-      <w:proofErr w:type="gramEnd"/>
-      <w:r>
-        <w:t xml:space="preserve">null &amp;&amp; </w:t>
+        <w:t>;</w:t>
+      </w:r>
+    </w:p>
+    <w:p>
+      <w:r>
+        <w:t>            }</w:t>
+      </w:r>
+    </w:p>
+    <w:p>
+      <w:r>
+        <w:t>            if(dup)</w:t>
+      </w:r>
+    </w:p>
+    <w:p>
+      <w:r>
+        <w:t xml:space="preserve">                </w:t>
       </w:r>
       <w:proofErr w:type="spellStart"/>
       <w:proofErr w:type="gramStart"/>
       <w:r>
-        <w:t>dummy.next</w:t>
+        <w:t>prev.next</w:t>
       </w:r>
       <w:proofErr w:type="spellEnd"/>
-      <w:r>
-        <w:t xml:space="preserve"> !=</w:t>
-      </w:r>
       <w:proofErr w:type="gramEnd"/>
       <w:r>
-        <w:t>null)</w:t>
-      </w:r>
-    </w:p>
-    <w:p>
-      <w:r>
-        <w:t>        {</w:t>
-      </w:r>
-    </w:p>
-    <w:p>
-      <w:r>
-        <w:t>            if(</w:t>
-      </w:r>
-      <w:proofErr w:type="spellStart"/>
-      <w:r>
-        <w:t>dummy.val</w:t>
-      </w:r>
-      <w:proofErr w:type="spellEnd"/>
-      <w:r>
-        <w:t>==</w:t>
-      </w:r>
-      <w:proofErr w:type="spellStart"/>
-      <w:r>
-        <w:t>dummy.next.val</w:t>
-      </w:r>
-      <w:proofErr w:type="spellEnd"/>
-      <w:r>
-        <w:t>)</w:t>
-      </w:r>
-    </w:p>
-    <w:p>
-      <w:r>
-        <w:t xml:space="preserve">                </w:t>
+        <w:t xml:space="preserve"> = </w:t>
       </w:r>
       <w:proofErr w:type="spellStart"/>
       <w:proofErr w:type="gramStart"/>
       <w:r>
-        <w:t>dummy.next</w:t>
+        <w:t>head.next</w:t>
       </w:r>
       <w:proofErr w:type="spellEnd"/>
       <w:proofErr w:type="gramEnd"/>
       <w:r>
+        <w:t>;</w:t>
+      </w:r>
+    </w:p>
+    <w:p>
+      <w:r>
+        <w:t>            else</w:t>
+      </w:r>
+    </w:p>
+    <w:p>
+      <w:r>
+        <w:t xml:space="preserve">                </w:t>
+      </w:r>
+      <w:proofErr w:type="spellStart"/>
+      <w:r>
+        <w:t>prev</w:t>
+      </w:r>
+      <w:proofErr w:type="spellEnd"/>
+      <w:r>
         <w:t xml:space="preserve"> = </w:t>
       </w:r>
       <w:proofErr w:type="spellStart"/>
       <w:proofErr w:type="gramStart"/>
       <w:r>
-        <w:t>dummy.next</w:t>
-      </w:r>
+        <w:t>prev.next</w:t>
+      </w:r>
+      <w:proofErr w:type="spellEnd"/>
       <w:proofErr w:type="gramEnd"/>
       <w:r>
-        <w:t>.next</w:t>
-      </w:r>
-      <w:proofErr w:type="spellEnd"/>
-      <w:r>
         <w:t>;</w:t>
       </w:r>
     </w:p>
     <w:p>
       <w:r>
-        <w:t>            else</w:t>
-      </w:r>
-    </w:p>
-    <w:p>
-      <w:r>
-        <w:t xml:space="preserve">                dummy= </w:t>
+        <w:t xml:space="preserve">            head = </w:t>
       </w:r>
       <w:proofErr w:type="spellStart"/>
       <w:proofErr w:type="gramStart"/>
       <w:r>
-        <w:t>dummy.next</w:t>
+        <w:t>head.next</w:t>
       </w:r>
       <w:proofErr w:type="spellEnd"/>
       <w:proofErr w:type="gramEnd"/>
@@ -359,25 +610,45 @@
     </w:p>
     <w:p>
       <w:r>
-        <w:t>        return head;</w:t>
-      </w:r>
-      <w:r>
-        <w:t>}}</w:t>
-      </w:r>
-    </w:p>
-    <w:p>
-      <w:pPr>
-        <w:rPr>
-          <w:b/>
-          <w:bCs/>
-        </w:rPr>
-      </w:pPr>
-      <w:r>
-        <w:rPr>
-          <w:b/>
-          <w:bCs/>
-        </w:rPr>
-        <w:lastRenderedPageBreak/>
+        <w:t xml:space="preserve">        return </w:t>
+      </w:r>
+      <w:proofErr w:type="spellStart"/>
+      <w:proofErr w:type="gramStart"/>
+      <w:r>
+        <w:t>dummy.next</w:t>
+      </w:r>
+      <w:proofErr w:type="spellEnd"/>
+      <w:proofErr w:type="gramEnd"/>
+      <w:r>
+        <w:t>;</w:t>
+      </w:r>
+    </w:p>
+    <w:p>
+      <w:r>
+        <w:t xml:space="preserve">        </w:t>
+      </w:r>
+    </w:p>
+    <w:p>
+      <w:r>
+        <w:t>    }</w:t>
+      </w:r>
+      <w:r>
+        <w:t>}</w:t>
+      </w:r>
+    </w:p>
+    <w:p/>
+    <w:p>
+      <w:pPr>
+        <w:rPr>
+          <w:b/>
+          <w:bCs/>
+        </w:rPr>
+      </w:pPr>
+      <w:r>
+        <w:rPr>
+          <w:b/>
+          <w:bCs/>
+        </w:rPr>
         <w:t>LC#206 REVERSE A LINKED LIST:</w:t>
       </w:r>
     </w:p>
@@ -392,6 +663,7 @@
         <w:rPr>
           <w:b/>
           <w:bCs/>
+          <w:noProof/>
         </w:rPr>
         <w:drawing>
           <wp:inline distT="0" distB="0" distL="0" distR="0" wp14:anchorId="05D42144" wp14:editId="4BBBBFAE">
@@ -409,7 +681,7 @@
                     <pic:cNvPicPr/>
                   </pic:nvPicPr>
                   <pic:blipFill>
-                    <a:blip r:embed="rId5"/>
+                    <a:blip r:embed="rId8"/>
                     <a:stretch>
                       <a:fillRect/>
                     </a:stretch>
@@ -437,93 +709,983 @@
     </w:p>
     <w:p>
       <w:r>
-        <w:t xml:space="preserve">    public </w:t>
-      </w:r>
-      <w:proofErr w:type="spellStart"/>
-      <w:r>
-        <w:t>ListNode</w:t>
-      </w:r>
-      <w:proofErr w:type="spellEnd"/>
-      <w:r>
-        <w:t xml:space="preserve"> </w:t>
-      </w:r>
-      <w:proofErr w:type="spellStart"/>
-      <w:proofErr w:type="gramStart"/>
-      <w:r>
-        <w:t>reverseList</w:t>
-      </w:r>
-      <w:proofErr w:type="spellEnd"/>
-      <w:r>
-        <w:t>(</w:t>
-      </w:r>
-      <w:proofErr w:type="spellStart"/>
-      <w:proofErr w:type="gramEnd"/>
-      <w:r>
-        <w:t>ListNode</w:t>
-      </w:r>
-      <w:proofErr w:type="spellEnd"/>
-      <w:r>
-        <w:t xml:space="preserve"> head) {</w:t>
+        <w:t>    public ListNode reverseList(ListNode head) {</w:t>
+      </w:r>
+    </w:p>
+    <w:p>
+      <w:r>
+        <w:t>        ListNode prev = null;</w:t>
+      </w:r>
+    </w:p>
+    <w:p>
+      <w:r>
+        <w:t>        ListNode curr = head;</w:t>
+      </w:r>
+    </w:p>
+    <w:p>
+      <w:r>
+        <w:t>        while(curr!=null)</w:t>
+      </w:r>
+    </w:p>
+    <w:p>
+      <w:r>
+        <w:t>        {</w:t>
+      </w:r>
+    </w:p>
+    <w:p>
+      <w:r>
+        <w:t>           ListNode nextNode = curr.next;</w:t>
+      </w:r>
+    </w:p>
+    <w:p>
+      <w:r>
+        <w:t>           curr.next = prev;</w:t>
+      </w:r>
+    </w:p>
+    <w:p>
+      <w:r>
+        <w:t>           prev = curr;</w:t>
+      </w:r>
+    </w:p>
+    <w:p>
+      <w:r>
+        <w:t>           curr = nextNode;</w:t>
+      </w:r>
+    </w:p>
+    <w:p>
+      <w:r>
+        <w:t>           </w:t>
+      </w:r>
+    </w:p>
+    <w:p>
+      <w:r>
+        <w:t>        }</w:t>
+      </w:r>
+    </w:p>
+    <w:p>
+      <w:r>
+        <w:t>        return prev;</w:t>
+      </w:r>
+    </w:p>
+    <w:p>
+      <w:r>
+        <w:t>    }</w:t>
+      </w:r>
+    </w:p>
+    <w:p>
+      <w:r>
+        <w:t>}</w:t>
+      </w:r>
+    </w:p>
+    <w:p/>
+    <w:p>
+      <w:pPr>
+        <w:rPr>
+          <w:b/>
+          <w:bCs/>
+        </w:rPr>
+      </w:pPr>
+      <w:r>
+        <w:t xml:space="preserve">    </w:t>
+      </w:r>
+      <w:r>
+        <w:rPr>
+          <w:b/>
+          <w:bCs/>
+        </w:rPr>
+        <w:t>LC#92 REVERSE A LINKED BETWEEN INTERVALS</w:t>
+      </w:r>
+    </w:p>
+    <w:p>
+      <w:r>
+        <w:rPr>
+          <w:noProof/>
+        </w:rPr>
+        <w:drawing>
+          <wp:inline distT="0" distB="0" distL="0" distR="0" wp14:anchorId="7180A689" wp14:editId="721ACA6C">
+            <wp:extent cx="5731510" cy="3202305"/>
+            <wp:effectExtent l="0" t="0" r="2540" b="0"/>
+            <wp:docPr id="2131982248" name="Picture 1"/>
+            <wp:cNvGraphicFramePr>
+              <a:graphicFrameLocks xmlns:a="http://schemas.openxmlformats.org/drawingml/2006/main" noChangeAspect="1"/>
+            </wp:cNvGraphicFramePr>
+            <a:graphic xmlns:a="http://schemas.openxmlformats.org/drawingml/2006/main">
+              <a:graphicData uri="http://schemas.openxmlformats.org/drawingml/2006/picture">
+                <pic:pic xmlns:pic="http://schemas.openxmlformats.org/drawingml/2006/picture">
+                  <pic:nvPicPr>
+                    <pic:cNvPr id="2131982248" name=""/>
+                    <pic:cNvPicPr/>
+                  </pic:nvPicPr>
+                  <pic:blipFill>
+                    <a:blip r:embed="rId9"/>
+                    <a:stretch>
+                      <a:fillRect/>
+                    </a:stretch>
+                  </pic:blipFill>
+                  <pic:spPr>
+                    <a:xfrm>
+                      <a:off x="0" y="0"/>
+                      <a:ext cx="5731510" cy="3202305"/>
+                    </a:xfrm>
+                    <a:prstGeom prst="rect">
+                      <a:avLst/>
+                    </a:prstGeom>
+                  </pic:spPr>
+                </pic:pic>
+              </a:graphicData>
+            </a:graphic>
+          </wp:inline>
+        </w:drawing>
+      </w:r>
+    </w:p>
+    <w:p>
+      <w:pPr>
+        <w:rPr>
+          <w:b/>
+          <w:bCs/>
+        </w:rPr>
+      </w:pPr>
+      <w:r>
+        <w:rPr>
+          <w:b/>
+          <w:bCs/>
+        </w:rPr>
+        <w:t>APPROACH:</w:t>
+      </w:r>
+    </w:p>
+    <w:p>
+      <w:pPr>
+        <w:pStyle w:val="ListParagraph"/>
+        <w:numPr>
+          <w:ilvl w:val="0"/>
+          <w:numId w:val="1"/>
+        </w:numPr>
+        <w:rPr>
+          <w:b/>
+          <w:bCs/>
+        </w:rPr>
+      </w:pPr>
+      <w:r>
+        <w:rPr>
+          <w:b/>
+          <w:bCs/>
+        </w:rPr>
+        <w:t>Firstly traverse before the left point &amp; also store the starting of the left node</w:t>
+      </w:r>
+    </w:p>
+    <w:p>
+      <w:pPr>
+        <w:pStyle w:val="ListParagraph"/>
+        <w:numPr>
+          <w:ilvl w:val="0"/>
+          <w:numId w:val="1"/>
+        </w:numPr>
+        <w:rPr>
+          <w:b/>
+          <w:bCs/>
+        </w:rPr>
+      </w:pPr>
+      <w:r>
+        <w:rPr>
+          <w:b/>
+          <w:bCs/>
+        </w:rPr>
+        <w:t>Then reverse logic</w:t>
+      </w:r>
+    </w:p>
+    <w:p>
+      <w:pPr>
+        <w:pStyle w:val="ListParagraph"/>
+        <w:numPr>
+          <w:ilvl w:val="0"/>
+          <w:numId w:val="1"/>
+        </w:numPr>
+        <w:rPr>
+          <w:b/>
+          <w:bCs/>
+        </w:rPr>
+      </w:pPr>
+      <w:r>
+        <w:rPr>
+          <w:b/>
+          <w:bCs/>
+        </w:rPr>
+        <w:t>Then point reversed list(prev) to left =&gt; left.next = prev</w:t>
+      </w:r>
+    </w:p>
+    <w:p>
+      <w:pPr>
+        <w:pStyle w:val="ListParagraph"/>
+        <w:numPr>
+          <w:ilvl w:val="0"/>
+          <w:numId w:val="1"/>
+        </w:numPr>
+        <w:rPr>
+          <w:b/>
+          <w:bCs/>
+        </w:rPr>
+      </w:pPr>
+      <w:r>
+        <w:rPr>
+          <w:b/>
+          <w:bCs/>
+        </w:rPr>
+        <w:t>Now the rev left node is in right side so it next side will be =&gt; tail.next = curr</w:t>
+      </w:r>
+    </w:p>
+    <w:p>
+      <w:pPr>
+        <w:pStyle w:val="ListParagraph"/>
+        <w:numPr>
+          <w:ilvl w:val="0"/>
+          <w:numId w:val="1"/>
+        </w:numPr>
+        <w:rPr>
+          <w:b/>
+          <w:bCs/>
+        </w:rPr>
+      </w:pPr>
+      <w:r>
+        <w:rPr>
+          <w:b/>
+          <w:bCs/>
+        </w:rPr>
+        <w:t>Return the dummy</w:t>
+      </w:r>
+    </w:p>
+    <w:p>
+      <w:pPr>
+        <w:rPr>
+          <w:b/>
+          <w:bCs/>
+        </w:rPr>
+      </w:pPr>
+    </w:p>
+    <w:p>
+      <w:pPr>
+        <w:rPr>
+          <w:b/>
+          <w:bCs/>
+        </w:rPr>
+      </w:pPr>
+    </w:p>
+    <w:p>
+      <w:pPr>
+        <w:rPr>
+          <w:b/>
+          <w:bCs/>
+        </w:rPr>
+      </w:pPr>
+    </w:p>
+    <w:p>
+      <w:pPr>
+        <w:rPr>
+          <w:b/>
+          <w:bCs/>
+        </w:rPr>
+      </w:pPr>
+    </w:p>
+    <w:p>
+      <w:pPr>
+        <w:rPr>
+          <w:b/>
+          <w:bCs/>
+        </w:rPr>
+      </w:pPr>
+    </w:p>
+    <w:p>
+      <w:pPr>
+        <w:rPr>
+          <w:b/>
+          <w:bCs/>
+        </w:rPr>
+      </w:pPr>
+    </w:p>
+    <w:p>
+      <w:pPr>
+        <w:rPr>
+          <w:b/>
+          <w:bCs/>
+        </w:rPr>
+      </w:pPr>
+    </w:p>
+    <w:p>
+      <w:pPr>
+        <w:rPr>
+          <w:b/>
+          <w:bCs/>
+        </w:rPr>
+      </w:pPr>
+    </w:p>
+    <w:p>
+      <w:pPr>
+        <w:rPr>
+          <w:b/>
+          <w:bCs/>
+        </w:rPr>
+      </w:pPr>
+    </w:p>
+    <w:p>
+      <w:pPr>
+        <w:rPr>
+          <w:b/>
+          <w:bCs/>
+        </w:rPr>
+      </w:pPr>
+    </w:p>
+    <w:p>
+      <w:pPr>
+        <w:rPr>
+          <w:b/>
+          <w:bCs/>
+        </w:rPr>
+      </w:pPr>
+    </w:p>
+    <w:p>
+      <w:pPr>
+        <w:rPr>
+          <w:b/>
+          <w:bCs/>
+        </w:rPr>
+      </w:pPr>
+    </w:p>
+    <w:p>
+      <w:r>
+        <w:t>class Solution {</w:t>
+      </w:r>
+    </w:p>
+    <w:p>
+      <w:r>
+        <w:t>    public ListNode reverseBetween(ListNode head, int left, int right) {</w:t>
+      </w:r>
+    </w:p>
+    <w:p>
+      <w:r>
+        <w:t>        ListNode dummy = new ListNode(0);</w:t>
+      </w:r>
+    </w:p>
+    <w:p>
+      <w:r>
+        <w:t>        dummy.next = head;</w:t>
+      </w:r>
+    </w:p>
+    <w:p>
+      <w:r>
+        <w:t>        ListNode Left = dummy;</w:t>
+      </w:r>
+    </w:p>
+    <w:p>
+      <w:r>
+        <w:t>        for (int i = 1; i &lt; left; i++)</w:t>
+      </w:r>
+    </w:p>
+    <w:p>
+      <w:r>
+        <w:t>            Left = Left.next;</w:t>
+      </w:r>
+    </w:p>
+    <w:p/>
+    <w:p>
+      <w:r>
+        <w:t xml:space="preserve">        // </w:t>
+      </w:r>
+      <w:r>
+        <w:rPr>
+          <w:rFonts w:ascii="Segoe UI Emoji" w:hAnsi="Segoe UI Emoji" w:cs="Segoe UI Emoji"/>
+        </w:rPr>
+        <w:t>⭐</w:t>
+      </w:r>
+      <w:r>
+        <w:t xml:space="preserve"> store the tail (original left node)</w:t>
+      </w:r>
+    </w:p>
+    <w:p>
+      <w:r>
+        <w:t>        ListNode tail = Left.next;</w:t>
+      </w:r>
+    </w:p>
+    <w:p>
+      <w:r>
+        <w:t>        ListNode prev = null;</w:t>
+      </w:r>
+    </w:p>
+    <w:p>
+      <w:r>
+        <w:t>        ListNode curr = Left.next;</w:t>
+      </w:r>
+    </w:p>
+    <w:p>
+      <w:r>
+        <w:t>        for (int i = 0; i &lt; right - left + 1; i++) {</w:t>
+      </w:r>
+    </w:p>
+    <w:p>
+      <w:r>
+        <w:t>            ListNode nn = curr.next;</w:t>
+      </w:r>
+    </w:p>
+    <w:p>
+      <w:r>
+        <w:t>            curr.next = prev;</w:t>
+      </w:r>
+    </w:p>
+    <w:p>
+      <w:r>
+        <w:t>            prev = curr;</w:t>
+      </w:r>
+    </w:p>
+    <w:p>
+      <w:r>
+        <w:t>            curr = nn;</w:t>
+      </w:r>
+    </w:p>
+    <w:p>
+      <w:r>
+        <w:t>        }</w:t>
+      </w:r>
+    </w:p>
+    <w:p/>
+    <w:p>
+      <w:r>
+        <w:t>        // correct reconnection</w:t>
+      </w:r>
+    </w:p>
+    <w:p>
+      <w:r>
+        <w:t>        Left.next = prev;</w:t>
+      </w:r>
+    </w:p>
+    <w:p>
+      <w:r>
+        <w:t>        tail.next = curr;</w:t>
+      </w:r>
+    </w:p>
+    <w:p>
+      <w:r>
+        <w:t>        return dummy.next;</w:t>
+      </w:r>
+    </w:p>
+    <w:p>
+      <w:r>
+        <w:t>    }</w:t>
+      </w:r>
+    </w:p>
+    <w:p>
+      <w:r>
+        <w:t>}</w:t>
+      </w:r>
+    </w:p>
+    <w:p/>
+    <w:p/>
+    <w:p/>
+    <w:p>
+      <w:pPr>
+        <w:rPr>
+          <w:b/>
+          <w:bCs/>
+        </w:rPr>
+      </w:pPr>
+      <w:r>
+        <w:rPr>
+          <w:b/>
+          <w:bCs/>
+        </w:rPr>
+        <w:t>LC#234 PALIDROME LINKED LIST</w:t>
+      </w:r>
+    </w:p>
+    <w:p>
+      <w:pPr>
+        <w:rPr>
+          <w:b/>
+          <w:bCs/>
+        </w:rPr>
+      </w:pPr>
+      <w:r>
+        <w:rPr>
+          <w:b/>
+          <w:bCs/>
+        </w:rPr>
+        <w:t>APP:</w:t>
+      </w:r>
+    </w:p>
+    <w:p>
+      <w:pPr>
+        <w:rPr>
+          <w:b/>
+          <w:bCs/>
+        </w:rPr>
+      </w:pPr>
+      <w:r>
+        <w:rPr>
+          <w:b/>
+          <w:bCs/>
+        </w:rPr>
+        <w:t>-&gt;find the middle element using fast and slow pointer approach</w:t>
+      </w:r>
+    </w:p>
+    <w:p>
+      <w:pPr>
+        <w:rPr>
+          <w:b/>
+          <w:bCs/>
+        </w:rPr>
+      </w:pPr>
+      <w:r>
+        <w:rPr>
+          <w:b/>
+          <w:bCs/>
+        </w:rPr>
+        <w:t>-&gt;reverse the second half and compare it with the first half</w:t>
+      </w:r>
+    </w:p>
+    <w:p>
+      <w:pPr>
+        <w:rPr>
+          <w:b/>
+          <w:bCs/>
+        </w:rPr>
+      </w:pPr>
+      <w:r>
+        <w:rPr>
+          <w:b/>
+          <w:bCs/>
+        </w:rPr>
+        <w:t>-&gt;copying the data to another ds and comparing takes O(n) this app is O(1) in memory</w:t>
+      </w:r>
+    </w:p>
+    <w:p>
+      <w:r>
+        <w:t>class Solution {</w:t>
+      </w:r>
+    </w:p>
+    <w:p>
+      <w:r>
+        <w:t>    public boolean isPalindrome(ListNode head) {</w:t>
+      </w:r>
+    </w:p>
+    <w:p>
+      <w:pPr>
+        <w:ind w:firstLine="720"/>
+      </w:pPr>
+      <w:r>
+        <w:t>if (head == null || head.next == null)    return true;</w:t>
+      </w:r>
+    </w:p>
+    <w:p>
+      <w:r>
+        <w:t>        ListNode fast = head, slow = head;</w:t>
+      </w:r>
+    </w:p>
+    <w:p>
+      <w:r>
+        <w:t>        while(fast.next!=null  &amp;&amp; fast.next.next!=null)</w:t>
+      </w:r>
+    </w:p>
+    <w:p>
+      <w:r>
+        <w:t>        {</w:t>
+      </w:r>
+    </w:p>
+    <w:p>
+      <w:r>
+        <w:t>            slow = slow.next;</w:t>
+      </w:r>
+    </w:p>
+    <w:p>
+      <w:r>
+        <w:t>            fast = fast.next.next;</w:t>
+      </w:r>
+    </w:p>
+    <w:p>
+      <w:r>
+        <w:t>        }</w:t>
+      </w:r>
+    </w:p>
+    <w:p>
+      <w:r>
+        <w:t>        ListNode prev =null;</w:t>
+      </w:r>
+    </w:p>
+    <w:p>
+      <w:r>
+        <w:t>        ListNode firsthalf = head;</w:t>
+      </w:r>
+    </w:p>
+    <w:p>
+      <w:r>
+        <w:t>        ListNode curr =slow.next;</w:t>
+      </w:r>
+    </w:p>
+    <w:p/>
+    <w:p>
+      <w:r>
+        <w:t>        while(curr!=null)</w:t>
+      </w:r>
+    </w:p>
+    <w:p>
+      <w:r>
+        <w:t>        {</w:t>
+      </w:r>
+    </w:p>
+    <w:p>
+      <w:r>
+        <w:t>            ListNode nn = curr.next;</w:t>
+      </w:r>
+    </w:p>
+    <w:p>
+      <w:r>
+        <w:t>            curr.next = prev;</w:t>
+      </w:r>
+    </w:p>
+    <w:p>
+      <w:r>
+        <w:t>            prev = curr;</w:t>
+      </w:r>
+    </w:p>
+    <w:p>
+      <w:r>
+        <w:t>            curr = nn;</w:t>
+      </w:r>
+    </w:p>
+    <w:p>
+      <w:r>
+        <w:t>        }</w:t>
+      </w:r>
+    </w:p>
+    <w:p/>
+    <w:p/>
+    <w:p/>
+    <w:p>
+      <w:r>
+        <w:t>        while(prev!=null)</w:t>
+      </w:r>
+    </w:p>
+    <w:p>
+      <w:r>
+        <w:t>        {</w:t>
+      </w:r>
+    </w:p>
+    <w:p>
+      <w:r>
+        <w:t>            if(prev.val!=firsthalf.val)</w:t>
+      </w:r>
+    </w:p>
+    <w:p>
+      <w:r>
+        <w:t>                return false;</w:t>
+      </w:r>
+    </w:p>
+    <w:p>
+      <w:r>
+        <w:t>            firsthalf = firsthalf.next;</w:t>
+      </w:r>
+    </w:p>
+    <w:p>
+      <w:r>
+        <w:t>            prev = prev.next;</w:t>
+      </w:r>
+    </w:p>
+    <w:p>
+      <w:r>
+        <w:t>        }</w:t>
+      </w:r>
+    </w:p>
+    <w:p>
+      <w:r>
+        <w:t>        return true;</w:t>
       </w:r>
     </w:p>
     <w:p>
       <w:r>
         <w:t xml:space="preserve">        </w:t>
       </w:r>
-      <w:proofErr w:type="spellStart"/>
-      <w:r>
-        <w:t>ListNode</w:t>
-      </w:r>
-      <w:proofErr w:type="spellEnd"/>
-      <w:r>
-        <w:t xml:space="preserve"> </w:t>
-      </w:r>
-      <w:proofErr w:type="spellStart"/>
-      <w:r>
-        <w:t>prev</w:t>
-      </w:r>
-      <w:proofErr w:type="spellEnd"/>
-      <w:r>
-        <w:t xml:space="preserve"> = null;</w:t>
-      </w:r>
-    </w:p>
-    <w:p>
-      <w:r>
-        <w:t xml:space="preserve">        </w:t>
-      </w:r>
-      <w:proofErr w:type="spellStart"/>
-      <w:r>
-        <w:t>ListNode</w:t>
-      </w:r>
-      <w:proofErr w:type="spellEnd"/>
-      <w:r>
-        <w:t xml:space="preserve"> </w:t>
-      </w:r>
-      <w:proofErr w:type="spellStart"/>
-      <w:r>
-        <w:t>curr</w:t>
-      </w:r>
-      <w:proofErr w:type="spellEnd"/>
-      <w:r>
-        <w:t xml:space="preserve"> = head;</w:t>
-      </w:r>
-    </w:p>
-    <w:p>
-      <w:r>
-        <w:t>        while(</w:t>
-      </w:r>
-      <w:proofErr w:type="spellStart"/>
-      <w:proofErr w:type="gramStart"/>
-      <w:r>
-        <w:t>curr</w:t>
-      </w:r>
-      <w:proofErr w:type="spellEnd"/>
-      <w:r>
-        <w:t>!=</w:t>
-      </w:r>
-      <w:proofErr w:type="gramEnd"/>
-      <w:r>
-        <w:t>null)</w:t>
+    </w:p>
+    <w:p>
+      <w:r>
+        <w:t>    }</w:t>
+      </w:r>
+    </w:p>
+    <w:p>
+      <w:r>
+        <w:t>}</w:t>
+      </w:r>
+    </w:p>
+    <w:p/>
+    <w:p/>
+    <w:p/>
+    <w:p/>
+    <w:p/>
+    <w:p/>
+    <w:p/>
+    <w:p/>
+    <w:p/>
+    <w:p/>
+    <w:p/>
+    <w:p/>
+    <w:p/>
+    <w:p/>
+    <w:p/>
+    <w:p/>
+    <w:p/>
+    <w:p>
+      <w:pPr>
+        <w:rPr>
+          <w:b/>
+          <w:bCs/>
+        </w:rPr>
+      </w:pPr>
+      <w:r>
+        <w:rPr>
+          <w:b/>
+          <w:bCs/>
+        </w:rPr>
+        <w:t>LC#25 REV LINKED LIST BY K NODE</w:t>
+      </w:r>
+    </w:p>
+    <w:p>
+      <w:pPr>
+        <w:rPr>
+          <w:b/>
+          <w:bCs/>
+        </w:rPr>
+      </w:pPr>
+      <w:r>
+        <w:rPr>
+          <w:noProof/>
+        </w:rPr>
+        <w:drawing>
+          <wp:inline distT="0" distB="0" distL="0" distR="0" wp14:anchorId="766BB99F" wp14:editId="4BEF4FD0">
+            <wp:extent cx="5731510" cy="3237865"/>
+            <wp:effectExtent l="0" t="0" r="2540" b="635"/>
+            <wp:docPr id="1554435496" name="Picture 1"/>
+            <wp:cNvGraphicFramePr>
+              <a:graphicFrameLocks xmlns:a="http://schemas.openxmlformats.org/drawingml/2006/main" noChangeAspect="1"/>
+            </wp:cNvGraphicFramePr>
+            <a:graphic xmlns:a="http://schemas.openxmlformats.org/drawingml/2006/main">
+              <a:graphicData uri="http://schemas.openxmlformats.org/drawingml/2006/picture">
+                <pic:pic xmlns:pic="http://schemas.openxmlformats.org/drawingml/2006/picture">
+                  <pic:nvPicPr>
+                    <pic:cNvPr id="1554435496" name=""/>
+                    <pic:cNvPicPr/>
+                  </pic:nvPicPr>
+                  <pic:blipFill>
+                    <a:blip r:embed="rId10"/>
+                    <a:stretch>
+                      <a:fillRect/>
+                    </a:stretch>
+                  </pic:blipFill>
+                  <pic:spPr>
+                    <a:xfrm>
+                      <a:off x="0" y="0"/>
+                      <a:ext cx="5731510" cy="3237865"/>
+                    </a:xfrm>
+                    <a:prstGeom prst="rect">
+                      <a:avLst/>
+                    </a:prstGeom>
+                  </pic:spPr>
+                </pic:pic>
+              </a:graphicData>
+            </a:graphic>
+          </wp:inline>
+        </w:drawing>
+      </w:r>
+      <w:r>
+        <w:rPr>
+          <w:b/>
+          <w:bCs/>
+        </w:rPr>
+        <w:t>APPROACH:</w:t>
+      </w:r>
+    </w:p>
+    <w:p>
+      <w:pPr>
+        <w:rPr>
+          <w:b/>
+          <w:bCs/>
+        </w:rPr>
+      </w:pPr>
+      <w:r>
+        <w:rPr>
+          <w:b/>
+          <w:bCs/>
+        </w:rPr>
+        <w:t>-&gt;write the reverse function separately</w:t>
+      </w:r>
+    </w:p>
+    <w:p>
+      <w:pPr>
+        <w:rPr>
+          <w:b/>
+          <w:bCs/>
+        </w:rPr>
+      </w:pPr>
+      <w:r>
+        <w:rPr>
+          <w:b/>
+          <w:bCs/>
+        </w:rPr>
+        <w:t>-&gt;prevGroup nextGroup two lists</w:t>
+      </w:r>
+    </w:p>
+    <w:p>
+      <w:pPr>
+        <w:rPr>
+          <w:b/>
+          <w:bCs/>
+        </w:rPr>
+      </w:pPr>
+      <w:r>
+        <w:rPr>
+          <w:b/>
+          <w:bCs/>
+        </w:rPr>
+        <w:t>-&gt;prevGroup point to the starting of the every kth node and we kinda break it and then reverse</w:t>
+      </w:r>
+    </w:p>
+    <w:p>
+      <w:pPr>
+        <w:rPr>
+          <w:b/>
+          <w:bCs/>
+        </w:rPr>
+      </w:pPr>
+    </w:p>
+    <w:p>
+      <w:pPr>
+        <w:rPr>
+          <w:b/>
+          <w:bCs/>
+        </w:rPr>
+      </w:pPr>
+    </w:p>
+    <w:p>
+      <w:pPr>
+        <w:rPr>
+          <w:b/>
+          <w:bCs/>
+        </w:rPr>
+      </w:pPr>
+    </w:p>
+    <w:p>
+      <w:pPr>
+        <w:rPr>
+          <w:b/>
+          <w:bCs/>
+        </w:rPr>
+      </w:pPr>
+    </w:p>
+    <w:p>
+      <w:pPr>
+        <w:rPr>
+          <w:b/>
+          <w:bCs/>
+        </w:rPr>
+      </w:pPr>
+    </w:p>
+    <w:p>
+      <w:pPr>
+        <w:rPr>
+          <w:b/>
+          <w:bCs/>
+        </w:rPr>
+      </w:pPr>
+    </w:p>
+    <w:p>
+      <w:pPr>
+        <w:rPr>
+          <w:b/>
+          <w:bCs/>
+        </w:rPr>
+      </w:pPr>
+    </w:p>
+    <w:p>
+      <w:pPr>
+        <w:rPr>
+          <w:b/>
+          <w:bCs/>
+        </w:rPr>
+      </w:pPr>
+    </w:p>
+    <w:p>
+      <w:pPr>
+        <w:rPr>
+          <w:b/>
+          <w:bCs/>
+        </w:rPr>
+      </w:pPr>
+    </w:p>
+    <w:p>
+      <w:pPr>
+        <w:rPr>
+          <w:b/>
+          <w:bCs/>
+        </w:rPr>
+      </w:pPr>
+    </w:p>
+    <w:p>
+      <w:pPr>
+        <w:rPr>
+          <w:b/>
+          <w:bCs/>
+        </w:rPr>
+      </w:pPr>
+    </w:p>
+    <w:p>
+      <w:pPr>
+        <w:rPr>
+          <w:b/>
+          <w:bCs/>
+        </w:rPr>
+      </w:pPr>
+    </w:p>
+    <w:p>
+      <w:pPr>
+        <w:rPr>
+          <w:b/>
+          <w:bCs/>
+        </w:rPr>
+      </w:pPr>
+      <w:r>
+        <w:rPr>
+          <w:b/>
+          <w:bCs/>
+        </w:rPr>
+        <w:t>CODE:</w:t>
+      </w:r>
+    </w:p>
+    <w:p>
+      <w:r>
+        <w:t>class Solution {</w:t>
+      </w:r>
+    </w:p>
+    <w:p>
+      <w:r>
+        <w:t>    public ListNode reverseKGroup(ListNode head, int k) {</w:t>
+      </w:r>
+    </w:p>
+    <w:p>
+      <w:r>
+        <w:t>        ListNode dummy = new ListNode(0);</w:t>
+      </w:r>
+    </w:p>
+    <w:p>
+      <w:r>
+        <w:t>        dummy.next = head;</w:t>
+      </w:r>
+    </w:p>
+    <w:p>
+      <w:r>
+        <w:t>        ListNode prevGrp = dummy;</w:t>
+      </w:r>
+    </w:p>
+    <w:p>
+      <w:r>
+        <w:t>        ListNode curr = head;</w:t>
+      </w:r>
+    </w:p>
+    <w:p>
+      <w:r>
+        <w:t>        while(true)</w:t>
       </w:r>
     </w:p>
     <w:p>
@@ -533,103 +1695,54 @@
     </w:p>
     <w:p>
       <w:r>
-        <w:t>           </w:t>
-      </w:r>
-      <w:proofErr w:type="spellStart"/>
-      <w:r>
-        <w:t>ListNode</w:t>
-      </w:r>
-      <w:proofErr w:type="spellEnd"/>
-      <w:r>
-        <w:t xml:space="preserve"> </w:t>
-      </w:r>
-      <w:proofErr w:type="spellStart"/>
-      <w:r>
-        <w:t>nextNode</w:t>
-      </w:r>
-      <w:proofErr w:type="spellEnd"/>
-      <w:r>
-        <w:t xml:space="preserve"> = </w:t>
-      </w:r>
-      <w:proofErr w:type="spellStart"/>
-      <w:proofErr w:type="gramStart"/>
-      <w:r>
-        <w:t>curr.next</w:t>
-      </w:r>
-      <w:proofErr w:type="spellEnd"/>
-      <w:proofErr w:type="gramEnd"/>
-      <w:r>
-        <w:t>;</w:t>
-      </w:r>
-    </w:p>
-    <w:p>
-      <w:r>
-        <w:t>           </w:t>
-      </w:r>
-      <w:proofErr w:type="spellStart"/>
-      <w:proofErr w:type="gramStart"/>
-      <w:r>
-        <w:t>curr.next</w:t>
-      </w:r>
-      <w:proofErr w:type="spellEnd"/>
-      <w:proofErr w:type="gramEnd"/>
-      <w:r>
-        <w:t xml:space="preserve"> = </w:t>
-      </w:r>
-      <w:proofErr w:type="spellStart"/>
-      <w:r>
-        <w:t>prev</w:t>
-      </w:r>
-      <w:proofErr w:type="spellEnd"/>
-      <w:r>
-        <w:t>;</w:t>
-      </w:r>
-    </w:p>
-    <w:p>
-      <w:r>
-        <w:t>           </w:t>
-      </w:r>
-      <w:proofErr w:type="spellStart"/>
-      <w:r>
-        <w:t>prev</w:t>
-      </w:r>
-      <w:proofErr w:type="spellEnd"/>
-      <w:r>
-        <w:t xml:space="preserve"> = </w:t>
-      </w:r>
-      <w:proofErr w:type="spellStart"/>
-      <w:r>
-        <w:t>curr</w:t>
-      </w:r>
-      <w:proofErr w:type="spellEnd"/>
-      <w:r>
-        <w:t>;</w:t>
-      </w:r>
-    </w:p>
-    <w:p>
-      <w:r>
-        <w:t>           </w:t>
-      </w:r>
-      <w:proofErr w:type="spellStart"/>
-      <w:r>
-        <w:t>curr</w:t>
-      </w:r>
-      <w:proofErr w:type="spellEnd"/>
-      <w:r>
-        <w:t xml:space="preserve"> = </w:t>
-      </w:r>
-      <w:proofErr w:type="spellStart"/>
-      <w:r>
-        <w:t>nextNode</w:t>
-      </w:r>
-      <w:proofErr w:type="spellEnd"/>
-      <w:r>
-        <w:t>;</w:t>
-      </w:r>
-    </w:p>
-    <w:p>
-      <w:r>
-        <w:t>           </w:t>
+        <w:t>            ListNode kth = kthNode(curr, k);</w:t>
+      </w:r>
+    </w:p>
+    <w:p>
+      <w:r>
+        <w:t>            if(kth==null)</w:t>
+      </w:r>
+    </w:p>
+    <w:p>
+      <w:r>
+        <w:t>                break;</w:t>
+      </w:r>
+    </w:p>
+    <w:p>
+      <w:r>
+        <w:t>            ListNode nxtGrp = kth.next;//backup of next grp</w:t>
+      </w:r>
+    </w:p>
+    <w:p>
+      <w:r>
+        <w:t>            kth.next = null;</w:t>
+      </w:r>
+    </w:p>
+    <w:p>
+      <w:r>
+        <w:t>            ListNode rev = revNode(curr);</w:t>
+      </w:r>
+    </w:p>
+    <w:p/>
+    <w:p>
+      <w:r>
+        <w:t>            prevGrp.next = rev;</w:t>
+      </w:r>
+    </w:p>
+    <w:p>
+      <w:r>
+        <w:t>            curr.next = nxtGrp;</w:t>
+      </w:r>
+    </w:p>
+    <w:p/>
+    <w:p>
+      <w:r>
+        <w:t>            prevGrp = curr;</w:t>
+      </w:r>
+    </w:p>
+    <w:p>
+      <w:r>
+        <w:t>            curr = nxtGrp;</w:t>
       </w:r>
     </w:p>
     <w:p>
@@ -639,15 +1752,7 @@
     </w:p>
     <w:p>
       <w:r>
-        <w:t xml:space="preserve">        return </w:t>
-      </w:r>
-      <w:proofErr w:type="spellStart"/>
-      <w:r>
-        <w:t>prev</w:t>
-      </w:r>
-      <w:proofErr w:type="spellEnd"/>
-      <w:r>
-        <w:t>;</w:t>
+        <w:t>        return dummy.next;</w:t>
       </w:r>
     </w:p>
     <w:p>
@@ -655,18 +1760,124 @@
         <w:t>    }</w:t>
       </w:r>
     </w:p>
+    <w:p/>
+    <w:p/>
+    <w:p/>
+    <w:p/>
+    <w:p>
+      <w:r>
+        <w:t>    public ListNode kthNode(ListNode head , int k )</w:t>
+      </w:r>
+    </w:p>
+    <w:p>
+      <w:r>
+        <w:t>    {</w:t>
+      </w:r>
+    </w:p>
+    <w:p>
+      <w:r>
+        <w:t>        while(head!=null &amp;&amp; k&gt;1)</w:t>
+      </w:r>
+    </w:p>
+    <w:p>
+      <w:r>
+        <w:t>        {</w:t>
+      </w:r>
+    </w:p>
+    <w:p>
+      <w:r>
+        <w:t>            head = head.next;</w:t>
+      </w:r>
+    </w:p>
+    <w:p>
+      <w:r>
+        <w:t>            k--;</w:t>
+      </w:r>
+    </w:p>
+    <w:p>
+      <w:r>
+        <w:t xml:space="preserve">        }   </w:t>
+      </w:r>
+    </w:p>
+    <w:p>
+      <w:r>
+        <w:t>        return head;</w:t>
+      </w:r>
+    </w:p>
+    <w:p>
+      <w:r>
+        <w:t>    }</w:t>
+      </w:r>
+    </w:p>
+    <w:p/>
+    <w:p/>
+    <w:p>
+      <w:r>
+        <w:t>    public ListNode revNode(ListNode head)</w:t>
+      </w:r>
+    </w:p>
+    <w:p>
+      <w:r>
+        <w:t>    {</w:t>
+      </w:r>
+    </w:p>
+    <w:p>
+      <w:r>
+        <w:t>        ListNode prev = null , curr = head;</w:t>
+      </w:r>
+    </w:p>
+    <w:p>
+      <w:r>
+        <w:t>        while(curr!=null)</w:t>
+      </w:r>
+    </w:p>
+    <w:p>
+      <w:r>
+        <w:t>        {</w:t>
+      </w:r>
+    </w:p>
+    <w:p>
+      <w:r>
+        <w:t>            ListNode nn =curr.next ;</w:t>
+      </w:r>
+    </w:p>
+    <w:p>
+      <w:r>
+        <w:t>            curr.next = prev;</w:t>
+      </w:r>
+    </w:p>
+    <w:p>
+      <w:r>
+        <w:t>            prev = curr;</w:t>
+      </w:r>
+    </w:p>
+    <w:p>
+      <w:r>
+        <w:t>            curr = nn;</w:t>
+      </w:r>
+    </w:p>
+    <w:p>
+      <w:r>
+        <w:t>        }</w:t>
+      </w:r>
+    </w:p>
+    <w:p>
+      <w:r>
+        <w:t>        return prev;</w:t>
+      </w:r>
+    </w:p>
+    <w:p>
+      <w:r>
+        <w:t>    }</w:t>
+      </w:r>
+    </w:p>
     <w:p>
       <w:r>
         <w:t>}</w:t>
       </w:r>
     </w:p>
     <w:p/>
-    <w:p>
-      <w:r>
-        <w:lastRenderedPageBreak/>
-        <w:t xml:space="preserve">    </w:t>
-      </w:r>
-    </w:p>
+    <w:p/>
     <w:p/>
     <w:sectPr>
       <w:pgSz w:w="11906" w:h="16838"/>
@@ -676,6 +1887,176 @@
     </w:sectPr>
   </w:body>
 </w:document>
+</file>
+
+<file path=word/endnotes.xml><?xml version="1.0" encoding="utf-8"?>
+<w:endnotes xmlns:wpc="http://schemas.microsoft.com/office/word/2010/wordprocessingCanvas" xmlns:cx="http://schemas.microsoft.com/office/drawing/2014/chartex" xmlns:cx1="http://schemas.microsoft.com/office/drawing/2015/9/8/chartex" xmlns:cx2="http://schemas.microsoft.com/office/drawing/2015/10/21/chartex" xmlns:cx3="http://schemas.microsoft.com/office/drawing/2016/5/9/chartex" xmlns:cx4="http://schemas.microsoft.com/office/drawing/2016/5/10/chartex" xmlns:cx5="http://schemas.microsoft.com/office/drawing/2016/5/11/chartex" xmlns:cx6="http://schemas.microsoft.com/office/drawing/2016/5/12/chartex" xmlns:cx7="http://schemas.microsoft.com/office/drawing/2016/5/13/chartex" xmlns:cx8="http://schemas.microsoft.com/office/drawing/2016/5/14/chartex" xmlns:mc="http://schemas.openxmlformats.org/markup-compatibility/2006" xmlns:aink="http://schemas.microsoft.com/office/drawing/2016/ink" xmlns:am3d="http://schemas.microsoft.com/office/drawing/2017/model3d" xmlns:o="urn:schemas-microsoft-com:office:office" xmlns:oel="http://schemas.microsoft.com/office/2019/extlst" xmlns:r="http://schemas.openxmlformats.org/officeDocument/2006/relationships" xmlns:m="http://schemas.openxmlformats.org/officeDocument/2006/math" xmlns:v="urn:schemas-microsoft-com:vml" xmlns:wp14="http://schemas.microsoft.com/office/word/2010/wordprocessingDrawing" xmlns:wp="http://schemas.openxmlformats.org/drawingml/2006/wordprocessingDrawing" xmlns:w10="urn:schemas-microsoft-com:office:word" xmlns:w="http://schemas.openxmlformats.org/wordprocessingml/2006/main" xmlns:w14="http://schemas.microsoft.com/office/word/2010/wordml" xmlns:w15="http://schemas.microsoft.com/office/word/2012/wordml" xmlns:w16cex="http://schemas.microsoft.com/office/word/2018/wordml/cex" xmlns:w16cid="http://schemas.microsoft.com/office/word/2016/wordml/cid" xmlns:w16="http://schemas.microsoft.com/office/word/2018/wordml" xmlns:w16du="http://schemas.microsoft.com/office/word/2023/wordml/word16du" xmlns:w16sdtdh="http://schemas.microsoft.com/office/word/2020/wordml/sdtdatahash" xmlns:w16sdtfl="http://schemas.microsoft.com/office/word/2024/wordml/sdtformatlock" xmlns:w16se="http://schemas.microsoft.com/office/word/2015/wordml/symex" xmlns:wpg="http://schemas.microsoft.com/office/word/2010/wordprocessingGroup" xmlns:wpi="http://schemas.microsoft.com/office/word/2010/wordprocessingInk" xmlns:wne="http://schemas.microsoft.com/office/word/2006/wordml" xmlns:wps="http://schemas.microsoft.com/office/word/2010/wordprocessingShape" mc:Ignorable="w14 w15 w16se w16cid w16 w16cex w16sdtdh w16sdtfl w16du wp14">
+  <w:endnote w:type="separator" w:id="-1">
+    <w:p>
+      <w:pPr>
+        <w:spacing w:after="0" w:line="240" w:lineRule="auto"/>
+      </w:pPr>
+      <w:r>
+        <w:separator/>
+      </w:r>
+    </w:p>
+  </w:endnote>
+  <w:endnote w:type="continuationSeparator" w:id="0">
+    <w:p>
+      <w:pPr>
+        <w:spacing w:after="0" w:line="240" w:lineRule="auto"/>
+      </w:pPr>
+      <w:r>
+        <w:continuationSeparator/>
+      </w:r>
+    </w:p>
+  </w:endnote>
+</w:endnotes>
+</file>
+
+<file path=word/footnotes.xml><?xml version="1.0" encoding="utf-8"?>
+<w:footnotes xmlns:wpc="http://schemas.microsoft.com/office/word/2010/wordprocessingCanvas" xmlns:cx="http://schemas.microsoft.com/office/drawing/2014/chartex" xmlns:cx1="http://schemas.microsoft.com/office/drawing/2015/9/8/chartex" xmlns:cx2="http://schemas.microsoft.com/office/drawing/2015/10/21/chartex" xmlns:cx3="http://schemas.microsoft.com/office/drawing/2016/5/9/chartex" xmlns:cx4="http://schemas.microsoft.com/office/drawing/2016/5/10/chartex" xmlns:cx5="http://schemas.microsoft.com/office/drawing/2016/5/11/chartex" xmlns:cx6="http://schemas.microsoft.com/office/drawing/2016/5/12/chartex" xmlns:cx7="http://schemas.microsoft.com/office/drawing/2016/5/13/chartex" xmlns:cx8="http://schemas.microsoft.com/office/drawing/2016/5/14/chartex" xmlns:mc="http://schemas.openxmlformats.org/markup-compatibility/2006" xmlns:aink="http://schemas.microsoft.com/office/drawing/2016/ink" xmlns:am3d="http://schemas.microsoft.com/office/drawing/2017/model3d" xmlns:o="urn:schemas-microsoft-com:office:office" xmlns:oel="http://schemas.microsoft.com/office/2019/extlst" xmlns:r="http://schemas.openxmlformats.org/officeDocument/2006/relationships" xmlns:m="http://schemas.openxmlformats.org/officeDocument/2006/math" xmlns:v="urn:schemas-microsoft-com:vml" xmlns:wp14="http://schemas.microsoft.com/office/word/2010/wordprocessingDrawing" xmlns:wp="http://schemas.openxmlformats.org/drawingml/2006/wordprocessingDrawing" xmlns:w10="urn:schemas-microsoft-com:office:word" xmlns:w="http://schemas.openxmlformats.org/wordprocessingml/2006/main" xmlns:w14="http://schemas.microsoft.com/office/word/2010/wordml" xmlns:w15="http://schemas.microsoft.com/office/word/2012/wordml" xmlns:w16cex="http://schemas.microsoft.com/office/word/2018/wordml/cex" xmlns:w16cid="http://schemas.microsoft.com/office/word/2016/wordml/cid" xmlns:w16="http://schemas.microsoft.com/office/word/2018/wordml" xmlns:w16du="http://schemas.microsoft.com/office/word/2023/wordml/word16du" xmlns:w16sdtdh="http://schemas.microsoft.com/office/word/2020/wordml/sdtdatahash" xmlns:w16sdtfl="http://schemas.microsoft.com/office/word/2024/wordml/sdtformatlock" xmlns:w16se="http://schemas.microsoft.com/office/word/2015/wordml/symex" xmlns:wpg="http://schemas.microsoft.com/office/word/2010/wordprocessingGroup" xmlns:wpi="http://schemas.microsoft.com/office/word/2010/wordprocessingInk" xmlns:wne="http://schemas.microsoft.com/office/word/2006/wordml" xmlns:wps="http://schemas.microsoft.com/office/word/2010/wordprocessingShape" mc:Ignorable="w14 w15 w16se w16cid w16 w16cex w16sdtdh w16sdtfl w16du wp14">
+  <w:footnote w:type="separator" w:id="-1">
+    <w:p>
+      <w:pPr>
+        <w:spacing w:after="0" w:line="240" w:lineRule="auto"/>
+      </w:pPr>
+      <w:r>
+        <w:separator/>
+      </w:r>
+    </w:p>
+  </w:footnote>
+  <w:footnote w:type="continuationSeparator" w:id="0">
+    <w:p>
+      <w:pPr>
+        <w:spacing w:after="0" w:line="240" w:lineRule="auto"/>
+      </w:pPr>
+      <w:r>
+        <w:continuationSeparator/>
+      </w:r>
+    </w:p>
+  </w:footnote>
+</w:footnotes>
+</file>
+
+<file path=word/numbering.xml><?xml version="1.0" encoding="utf-8"?>
+<w:numbering xmlns:wpc="http://schemas.microsoft.com/office/word/2010/wordprocessingCanvas" xmlns:cx="http://schemas.microsoft.com/office/drawing/2014/chartex" xmlns:cx1="http://schemas.microsoft.com/office/drawing/2015/9/8/chartex" xmlns:cx2="http://schemas.microsoft.com/office/drawing/2015/10/21/chartex" xmlns:cx3="http://schemas.microsoft.com/office/drawing/2016/5/9/chartex" xmlns:cx4="http://schemas.microsoft.com/office/drawing/2016/5/10/chartex" xmlns:cx5="http://schemas.microsoft.com/office/drawing/2016/5/11/chartex" xmlns:cx6="http://schemas.microsoft.com/office/drawing/2016/5/12/chartex" xmlns:cx7="http://schemas.microsoft.com/office/drawing/2016/5/13/chartex" xmlns:cx8="http://schemas.microsoft.com/office/drawing/2016/5/14/chartex" xmlns:mc="http://schemas.openxmlformats.org/markup-compatibility/2006" xmlns:aink="http://schemas.microsoft.com/office/drawing/2016/ink" xmlns:am3d="http://schemas.microsoft.com/office/drawing/2017/model3d" xmlns:o="urn:schemas-microsoft-com:office:office" xmlns:oel="http://schemas.microsoft.com/office/2019/extlst" xmlns:r="http://schemas.openxmlformats.org/officeDocument/2006/relationships" xmlns:m="http://schemas.openxmlformats.org/officeDocument/2006/math" xmlns:v="urn:schemas-microsoft-com:vml" xmlns:wp14="http://schemas.microsoft.com/office/word/2010/wordprocessingDrawing" xmlns:wp="http://schemas.openxmlformats.org/drawingml/2006/wordprocessingDrawing" xmlns:w10="urn:schemas-microsoft-com:office:word" xmlns:w="http://schemas.openxmlformats.org/wordprocessingml/2006/main" xmlns:w14="http://schemas.microsoft.com/office/word/2010/wordml" xmlns:w15="http://schemas.microsoft.com/office/word/2012/wordml" xmlns:w16cex="http://schemas.microsoft.com/office/word/2018/wordml/cex" xmlns:w16cid="http://schemas.microsoft.com/office/word/2016/wordml/cid" xmlns:w16="http://schemas.microsoft.com/office/word/2018/wordml" xmlns:w16du="http://schemas.microsoft.com/office/word/2023/wordml/word16du" xmlns:w16sdtdh="http://schemas.microsoft.com/office/word/2020/wordml/sdtdatahash" xmlns:w16sdtfl="http://schemas.microsoft.com/office/word/2024/wordml/sdtformatlock" xmlns:w16se="http://schemas.microsoft.com/office/word/2015/wordml/symex" xmlns:wpg="http://schemas.microsoft.com/office/word/2010/wordprocessingGroup" xmlns:wpi="http://schemas.microsoft.com/office/word/2010/wordprocessingInk" xmlns:wne="http://schemas.microsoft.com/office/word/2006/wordml" xmlns:wps="http://schemas.microsoft.com/office/word/2010/wordprocessingShape" mc:Ignorable="w14 w15 w16se w16cid w16 w16cex w16sdtdh w16sdtfl w16du wp14">
+  <w:abstractNum w:abstractNumId="0" w15:restartNumberingAfterBreak="0">
+    <w:nsid w:val="15FE6941"/>
+    <w:multiLevelType w:val="hybridMultilevel"/>
+    <w:tmpl w:val="F6E8B60E"/>
+    <w:lvl w:ilvl="0" w:tplc="B156E76E">
+      <w:numFmt w:val="bullet"/>
+      <w:lvlText w:val=""/>
+      <w:lvlJc w:val="left"/>
+      <w:pPr>
+        <w:ind w:left="720" w:hanging="360"/>
+      </w:pPr>
+      <w:rPr>
+        <w:rFonts w:ascii="Wingdings" w:eastAsiaTheme="minorHAnsi" w:hAnsi="Wingdings" w:cstheme="minorBidi" w:hint="default"/>
+      </w:rPr>
+    </w:lvl>
+    <w:lvl w:ilvl="1" w:tplc="40090003" w:tentative="1">
+      <w:start w:val="1"/>
+      <w:numFmt w:val="bullet"/>
+      <w:lvlText w:val="o"/>
+      <w:lvlJc w:val="left"/>
+      <w:pPr>
+        <w:ind w:left="1440" w:hanging="360"/>
+      </w:pPr>
+      <w:rPr>
+        <w:rFonts w:ascii="Courier New" w:hAnsi="Courier New" w:cs="Courier New" w:hint="default"/>
+      </w:rPr>
+    </w:lvl>
+    <w:lvl w:ilvl="2" w:tplc="40090005" w:tentative="1">
+      <w:start w:val="1"/>
+      <w:numFmt w:val="bullet"/>
+      <w:lvlText w:val=""/>
+      <w:lvlJc w:val="left"/>
+      <w:pPr>
+        <w:ind w:left="2160" w:hanging="360"/>
+      </w:pPr>
+      <w:rPr>
+        <w:rFonts w:ascii="Wingdings" w:hAnsi="Wingdings" w:hint="default"/>
+      </w:rPr>
+    </w:lvl>
+    <w:lvl w:ilvl="3" w:tplc="40090001" w:tentative="1">
+      <w:start w:val="1"/>
+      <w:numFmt w:val="bullet"/>
+      <w:lvlText w:val=""/>
+      <w:lvlJc w:val="left"/>
+      <w:pPr>
+        <w:ind w:left="2880" w:hanging="360"/>
+      </w:pPr>
+      <w:rPr>
+        <w:rFonts w:ascii="Symbol" w:hAnsi="Symbol" w:hint="default"/>
+      </w:rPr>
+    </w:lvl>
+    <w:lvl w:ilvl="4" w:tplc="40090003" w:tentative="1">
+      <w:start w:val="1"/>
+      <w:numFmt w:val="bullet"/>
+      <w:lvlText w:val="o"/>
+      <w:lvlJc w:val="left"/>
+      <w:pPr>
+        <w:ind w:left="3600" w:hanging="360"/>
+      </w:pPr>
+      <w:rPr>
+        <w:rFonts w:ascii="Courier New" w:hAnsi="Courier New" w:cs="Courier New" w:hint="default"/>
+      </w:rPr>
+    </w:lvl>
+    <w:lvl w:ilvl="5" w:tplc="40090005" w:tentative="1">
+      <w:start w:val="1"/>
+      <w:numFmt w:val="bullet"/>
+      <w:lvlText w:val=""/>
+      <w:lvlJc w:val="left"/>
+      <w:pPr>
+        <w:ind w:left="4320" w:hanging="360"/>
+      </w:pPr>
+      <w:rPr>
+        <w:rFonts w:ascii="Wingdings" w:hAnsi="Wingdings" w:hint="default"/>
+      </w:rPr>
+    </w:lvl>
+    <w:lvl w:ilvl="6" w:tplc="40090001" w:tentative="1">
+      <w:start w:val="1"/>
+      <w:numFmt w:val="bullet"/>
+      <w:lvlText w:val=""/>
+      <w:lvlJc w:val="left"/>
+      <w:pPr>
+        <w:ind w:left="5040" w:hanging="360"/>
+      </w:pPr>
+      <w:rPr>
+        <w:rFonts w:ascii="Symbol" w:hAnsi="Symbol" w:hint="default"/>
+      </w:rPr>
+    </w:lvl>
+    <w:lvl w:ilvl="7" w:tplc="40090003" w:tentative="1">
+      <w:start w:val="1"/>
+      <w:numFmt w:val="bullet"/>
+      <w:lvlText w:val="o"/>
+      <w:lvlJc w:val="left"/>
+      <w:pPr>
+        <w:ind w:left="5760" w:hanging="360"/>
+      </w:pPr>
+      <w:rPr>
+        <w:rFonts w:ascii="Courier New" w:hAnsi="Courier New" w:cs="Courier New" w:hint="default"/>
+      </w:rPr>
+    </w:lvl>
+    <w:lvl w:ilvl="8" w:tplc="40090005" w:tentative="1">
+      <w:start w:val="1"/>
+      <w:numFmt w:val="bullet"/>
+      <w:lvlText w:val=""/>
+      <w:lvlJc w:val="left"/>
+      <w:pPr>
+        <w:ind w:left="6480" w:hanging="360"/>
+      </w:pPr>
+      <w:rPr>
+        <w:rFonts w:ascii="Wingdings" w:hAnsi="Wingdings" w:hint="default"/>
+      </w:rPr>
+    </w:lvl>
+  </w:abstractNum>
+  <w:num w:numId="1" w16cid:durableId="188110889">
+    <w:abstractNumId w:val="0"/>
+  </w:num>
+</w:numbering>
 </file>
 
 <file path=word/styles.xml><?xml version="1.0" encoding="utf-8"?>
@@ -1594,6 +2975,50 @@
       <w:spacing w:val="5"/>
     </w:rPr>
   </w:style>
+  <w:style w:type="paragraph" w:styleId="Header">
+    <w:name w:val="header"/>
+    <w:basedOn w:val="Normal"/>
+    <w:link w:val="HeaderChar"/>
+    <w:uiPriority w:val="99"/>
+    <w:unhideWhenUsed/>
+    <w:rsid w:val="00CB77C1"/>
+    <w:pPr>
+      <w:tabs>
+        <w:tab w:val="center" w:pos="4513"/>
+        <w:tab w:val="right" w:pos="9026"/>
+      </w:tabs>
+      <w:spacing w:after="0" w:line="240" w:lineRule="auto"/>
+    </w:pPr>
+  </w:style>
+  <w:style w:type="character" w:customStyle="1" w:styleId="HeaderChar">
+    <w:name w:val="Header Char"/>
+    <w:basedOn w:val="DefaultParagraphFont"/>
+    <w:link w:val="Header"/>
+    <w:uiPriority w:val="99"/>
+    <w:rsid w:val="00CB77C1"/>
+  </w:style>
+  <w:style w:type="paragraph" w:styleId="Footer">
+    <w:name w:val="footer"/>
+    <w:basedOn w:val="Normal"/>
+    <w:link w:val="FooterChar"/>
+    <w:uiPriority w:val="99"/>
+    <w:unhideWhenUsed/>
+    <w:rsid w:val="00CB77C1"/>
+    <w:pPr>
+      <w:tabs>
+        <w:tab w:val="center" w:pos="4513"/>
+        <w:tab w:val="right" w:pos="9026"/>
+      </w:tabs>
+      <w:spacing w:after="0" w:line="240" w:lineRule="auto"/>
+    </w:pPr>
+  </w:style>
+  <w:style w:type="character" w:customStyle="1" w:styleId="FooterChar">
+    <w:name w:val="Footer Char"/>
+    <w:basedOn w:val="DefaultParagraphFont"/>
+    <w:link w:val="Footer"/>
+    <w:uiPriority w:val="99"/>
+    <w:rsid w:val="00CB77C1"/>
+  </w:style>
 </w:styles>
 </file>
 

</xml_diff>